<commit_message>
Update - docs tcc
</commit_message>
<xml_diff>
--- a/ufc-tea/Docs - TCC/Trabalho de Conclusão de Curso - Iuri.docx
+++ b/ufc-tea/Docs - TCC/Trabalho de Conclusão de Curso - Iuri.docx
@@ -833,6 +833,68 @@
           <w:sz w:val="24"/>
           <w:szCs w:val="24"/>
         </w:rPr>
+        <w:object w:dxaOrig="8924" w:dyaOrig="12630">
+          <v:shapetype id="_x0000_t75" coordsize="21600,21600" o:spt="75" o:preferrelative="t" path="m@4@5l@4@11@9@11@9@5xe" filled="f" stroked="f">
+            <v:stroke joinstyle="miter"/>
+            <v:formulas>
+              <v:f eqn="if lineDrawn pixelLineWidth 0"/>
+              <v:f eqn="sum @0 1 0"/>
+              <v:f eqn="sum 0 0 @1"/>
+              <v:f eqn="prod @2 1 2"/>
+              <v:f eqn="prod @3 21600 pixelWidth"/>
+              <v:f eqn="prod @3 21600 pixelHeight"/>
+              <v:f eqn="sum @0 0 1"/>
+              <v:f eqn="prod @6 1 2"/>
+              <v:f eqn="prod @7 21600 pixelWidth"/>
+              <v:f eqn="sum @8 21600 0"/>
+              <v:f eqn="prod @7 21600 pixelHeight"/>
+              <v:f eqn="sum @10 21600 0"/>
+            </v:formulas>
+            <v:path o:extrusionok="f" gradientshapeok="t" o:connecttype="rect"/>
+            <o:lock v:ext="edit" aspectratio="t"/>
+          </v:shapetype>
+          <v:shape id="_x0000_i1025" type="#_x0000_t75" style="width:446.2pt;height:631.5pt" o:ole="">
+            <v:imagedata r:id="rId12" o:title=""/>
+          </v:shape>
+          <o:OLEObject Type="Embed" ProgID="Acrobat.Document.DC" ShapeID="_x0000_i1025" DrawAspect="Content" ObjectID="_1732107801" r:id="rId13"/>
+        </w:object>
+      </w:r>
+      <w:bookmarkStart w:id="0" w:name="_GoBack"/>
+      <w:bookmarkEnd w:id="0"/>
+    </w:p>
+    <w:p>
+      <w:pPr>
+        <w:rPr>
+          <w:b/>
+          <w:sz w:val="24"/>
+          <w:szCs w:val="24"/>
+        </w:rPr>
+      </w:pPr>
+      <w:r>
+        <w:rPr>
+          <w:b/>
+          <w:sz w:val="24"/>
+          <w:szCs w:val="24"/>
+        </w:rPr>
+        <w:br w:type="page"/>
+      </w:r>
+    </w:p>
+    <w:p>
+      <w:pPr>
+        <w:ind w:hanging="142"/>
+        <w:jc w:val="center"/>
+        <w:rPr>
+          <w:b/>
+          <w:sz w:val="24"/>
+          <w:szCs w:val="24"/>
+        </w:rPr>
+      </w:pPr>
+      <w:r>
+        <w:rPr>
+          <w:b/>
+          <w:sz w:val="24"/>
+          <w:szCs w:val="24"/>
+        </w:rPr>
         <w:lastRenderedPageBreak/>
         <w:t>AGRADECIMENTOS</w:t>
       </w:r>
@@ -6762,8 +6824,8 @@
           <w:szCs w:val="24"/>
         </w:rPr>
       </w:pPr>
-      <w:bookmarkStart w:id="0" w:name="_heading=h.gjdgxs" w:colFirst="0" w:colLast="0"/>
-      <w:bookmarkEnd w:id="0"/>
+      <w:bookmarkStart w:id="1" w:name="_heading=h.gjdgxs" w:colFirst="0" w:colLast="0"/>
+      <w:bookmarkEnd w:id="1"/>
       <w:r>
         <w:rPr>
           <w:sz w:val="24"/>
@@ -10381,7 +10443,7 @@
         </w:rPr>
         <w:t>após a sanção da </w:t>
       </w:r>
-      <w:hyperlink r:id="rId12" w:history="1">
+      <w:hyperlink r:id="rId14" w:history="1">
         <w:r>
           <w:rPr>
             <w:rStyle w:val="Hyperlink"/>
@@ -10748,7 +10810,7 @@
           <w:szCs w:val="24"/>
         </w:rPr>
         <w:sectPr>
-          <w:headerReference w:type="default" r:id="rId13"/>
+          <w:headerReference w:type="default" r:id="rId15"/>
           <w:pgSz w:w="11930" w:h="16850"/>
           <w:pgMar w:top="1701" w:right="1134" w:bottom="1134" w:left="1701" w:header="0" w:footer="728" w:gutter="0"/>
           <w:pgNumType w:start="8"/>
@@ -11183,7 +11245,7 @@
           <w:lang w:val="pt-BR"/>
         </w:rPr>
         <w:drawing>
-          <wp:anchor distT="0" distB="0" distL="0" distR="0" simplePos="0" relativeHeight="251645952" behindDoc="0" locked="0" layoutInCell="1" hidden="0" allowOverlap="1" wp14:anchorId="2039EA81" wp14:editId="68E610C8">
+          <wp:anchor distT="0" distB="0" distL="0" distR="0" simplePos="0" relativeHeight="251643904" behindDoc="0" locked="0" layoutInCell="1" hidden="0" allowOverlap="1" wp14:anchorId="2039EA81" wp14:editId="68E610C8">
             <wp:simplePos x="0" y="0"/>
             <wp:positionH relativeFrom="column">
               <wp:posOffset>995045</wp:posOffset>
@@ -11204,7 +11266,7 @@
                     <pic:cNvPicPr preferRelativeResize="0"/>
                   </pic:nvPicPr>
                   <pic:blipFill>
-                    <a:blip r:embed="rId14"/>
+                    <a:blip r:embed="rId16"/>
                     <a:srcRect/>
                     <a:stretch>
                       <a:fillRect/>
@@ -11513,7 +11575,7 @@
           <w:lang w:val="pt-BR"/>
         </w:rPr>
         <w:drawing>
-          <wp:anchor distT="0" distB="0" distL="0" distR="0" simplePos="0" relativeHeight="251646976" behindDoc="0" locked="0" layoutInCell="1" hidden="0" allowOverlap="1" wp14:anchorId="5D1EB227" wp14:editId="7DA578C7">
+          <wp:anchor distT="0" distB="0" distL="0" distR="0" simplePos="0" relativeHeight="251644928" behindDoc="0" locked="0" layoutInCell="1" hidden="0" allowOverlap="1" wp14:anchorId="5D1EB227" wp14:editId="7DA578C7">
             <wp:simplePos x="0" y="0"/>
             <wp:positionH relativeFrom="column">
               <wp:posOffset>2317114</wp:posOffset>
@@ -11534,7 +11596,7 @@
                     <pic:cNvPicPr preferRelativeResize="0"/>
                   </pic:nvPicPr>
                   <pic:blipFill>
-                    <a:blip r:embed="rId15"/>
+                    <a:blip r:embed="rId17"/>
                     <a:srcRect/>
                     <a:stretch>
                       <a:fillRect/>
@@ -11663,7 +11725,7 @@
           <w:lang w:val="pt-BR"/>
         </w:rPr>
         <w:drawing>
-          <wp:anchor distT="0" distB="0" distL="0" distR="0" simplePos="0" relativeHeight="251649024" behindDoc="0" locked="0" layoutInCell="1" hidden="0" allowOverlap="1" wp14:anchorId="501758BD" wp14:editId="2AB41A9C">
+          <wp:anchor distT="0" distB="0" distL="0" distR="0" simplePos="0" relativeHeight="251645952" behindDoc="0" locked="0" layoutInCell="1" hidden="0" allowOverlap="1" wp14:anchorId="501758BD" wp14:editId="2AB41A9C">
             <wp:simplePos x="0" y="0"/>
             <wp:positionH relativeFrom="column">
               <wp:posOffset>2550795</wp:posOffset>
@@ -11684,7 +11746,7 @@
                     <pic:cNvPicPr preferRelativeResize="0"/>
                   </pic:nvPicPr>
                   <pic:blipFill>
-                    <a:blip r:embed="rId16"/>
+                    <a:blip r:embed="rId18"/>
                     <a:srcRect/>
                     <a:stretch>
                       <a:fillRect/>
@@ -12029,7 +12091,7 @@
           <w:lang w:val="pt-BR"/>
         </w:rPr>
         <w:drawing>
-          <wp:anchor distT="0" distB="0" distL="0" distR="0" simplePos="0" relativeHeight="251650048" behindDoc="0" locked="0" layoutInCell="1" hidden="0" allowOverlap="1" wp14:anchorId="5A6DA53E" wp14:editId="3B691BCF">
+          <wp:anchor distT="0" distB="0" distL="0" distR="0" simplePos="0" relativeHeight="251646976" behindDoc="0" locked="0" layoutInCell="1" hidden="0" allowOverlap="1" wp14:anchorId="5A6DA53E" wp14:editId="3B691BCF">
             <wp:simplePos x="0" y="0"/>
             <wp:positionH relativeFrom="column">
               <wp:posOffset>2322195</wp:posOffset>
@@ -12050,7 +12112,7 @@
                     <pic:cNvPicPr preferRelativeResize="0"/>
                   </pic:nvPicPr>
                   <pic:blipFill>
-                    <a:blip r:embed="rId17"/>
+                    <a:blip r:embed="rId19"/>
                     <a:srcRect/>
                     <a:stretch>
                       <a:fillRect/>
@@ -12158,7 +12220,7 @@
           <w:lang w:val="pt-BR"/>
         </w:rPr>
         <w:drawing>
-          <wp:anchor distT="0" distB="0" distL="0" distR="0" simplePos="0" relativeHeight="251651072" behindDoc="0" locked="0" layoutInCell="1" hidden="0" allowOverlap="1" wp14:anchorId="4A5C9756" wp14:editId="5D268E7D">
+          <wp:anchor distT="0" distB="0" distL="0" distR="0" simplePos="0" relativeHeight="251648000" behindDoc="0" locked="0" layoutInCell="1" hidden="0" allowOverlap="1" wp14:anchorId="4A5C9756" wp14:editId="5D268E7D">
             <wp:simplePos x="0" y="0"/>
             <wp:positionH relativeFrom="column">
               <wp:posOffset>2541270</wp:posOffset>
@@ -12179,7 +12241,7 @@
                     <pic:cNvPicPr preferRelativeResize="0"/>
                   </pic:nvPicPr>
                   <pic:blipFill>
-                    <a:blip r:embed="rId18"/>
+                    <a:blip r:embed="rId20"/>
                     <a:srcRect/>
                     <a:stretch>
                       <a:fillRect/>
@@ -12253,7 +12315,7 @@
       <w:r>
         <w:t>- https:/</w:t>
       </w:r>
-      <w:hyperlink r:id="rId19">
+      <w:hyperlink r:id="rId21">
         <w:r>
           <w:t>/www.autismolegal.com.br.</w:t>
         </w:r>
@@ -13866,6 +13928,7 @@
           <w:color w:val="000000"/>
           <w:sz w:val="24"/>
         </w:rPr>
+        <w:lastRenderedPageBreak/>
         <w:t xml:space="preserve">3.2 </w:t>
       </w:r>
       <w:r>
@@ -14370,7 +14433,7 @@
           <w:szCs w:val="24"/>
         </w:rPr>
         <w:sectPr>
-          <w:footerReference w:type="default" r:id="rId20"/>
+          <w:footerReference w:type="default" r:id="rId22"/>
           <w:pgSz w:w="11930" w:h="16850"/>
           <w:pgMar w:top="1701" w:right="1134" w:bottom="1134" w:left="1701" w:header="0" w:footer="808" w:gutter="0"/>
           <w:cols w:space="720"/>
@@ -14818,16 +14881,7 @@
           <w:sz w:val="24"/>
           <w:szCs w:val="24"/>
         </w:rPr>
-        <w:t xml:space="preserve">, já que alguns aspectos dificultam a caracterização do transtorno. Aspectos como transtorno da ansiedade social, transtorno obsessivo-compulsivo e transtorno esquizoafetivo. Os sintomas do autismo em adultos geralmente ficam mais evidentes nas áreas da interação e comunicação social do que no desenvolvimento cognitivo </w:t>
-      </w:r>
-      <w:r>
-        <w:rPr>
-          <w:color w:val="000000"/>
-          <w:sz w:val="24"/>
-          <w:szCs w:val="24"/>
-        </w:rPr>
-        <w:lastRenderedPageBreak/>
-        <w:t>propriamente dito, já que eles não possuem nenhum tipo de prejuízo intelectual ou deficiência mental.</w:t>
+        <w:t>, já que alguns aspectos dificultam a caracterização do transtorno. Aspectos como transtorno da ansiedade social, transtorno obsessivo-compulsivo e transtorno esquizoafetivo. Os sintomas do autismo em adultos geralmente ficam mais evidentes nas áreas da interação e comunicação social do que no desenvolvimento cognitivo propriamente dito, já que eles não possuem nenhum tipo de prejuízo intelectual ou deficiência mental.</w:t>
       </w:r>
     </w:p>
     <w:p>
@@ -16553,7 +16607,6 @@
               <w:spacing w:before="11"/>
             </w:pPr>
             <w:r>
-              <w:lastRenderedPageBreak/>
               <w:t>18</w:t>
             </w:r>
           </w:p>
@@ -16774,6 +16827,7 @@
               <w:spacing w:before="11"/>
             </w:pPr>
             <w:r>
+              <w:lastRenderedPageBreak/>
               <w:t>21</w:t>
             </w:r>
           </w:p>
@@ -17278,7 +17332,7 @@
           <w:lang w:val="pt-BR"/>
         </w:rPr>
         <w:drawing>
-          <wp:anchor distT="0" distB="0" distL="0" distR="0" simplePos="0" relativeHeight="251653120" behindDoc="0" locked="0" layoutInCell="1" hidden="0" allowOverlap="1" wp14:anchorId="04741097" wp14:editId="73AD3004">
+          <wp:anchor distT="0" distB="0" distL="0" distR="0" simplePos="0" relativeHeight="251649024" behindDoc="0" locked="0" layoutInCell="1" hidden="0" allowOverlap="1" wp14:anchorId="04741097" wp14:editId="73AD3004">
             <wp:simplePos x="0" y="0"/>
             <wp:positionH relativeFrom="column">
               <wp:posOffset>-91440</wp:posOffset>
@@ -17299,7 +17353,7 @@
                     <pic:cNvPicPr preferRelativeResize="0"/>
                   </pic:nvPicPr>
                   <pic:blipFill>
-                    <a:blip r:embed="rId21"/>
+                    <a:blip r:embed="rId23"/>
                     <a:srcRect/>
                     <a:stretch>
                       <a:fillRect/>
@@ -18126,16 +18180,7 @@
           <w:sz w:val="24"/>
           <w:szCs w:val="24"/>
         </w:rPr>
-        <w:t xml:space="preserve">imaginação (itens </w:t>
-      </w:r>
-      <w:r>
-        <w:rPr>
-          <w:color w:val="000000"/>
-          <w:sz w:val="24"/>
-          <w:szCs w:val="24"/>
-        </w:rPr>
-        <w:lastRenderedPageBreak/>
-        <w:t>3,</w:t>
+        <w:t>imaginação (itens 3,</w:t>
       </w:r>
       <w:r>
         <w:rPr>
@@ -18322,6 +18367,7 @@
         <w:rPr>
           <w:b/>
         </w:rPr>
+        <w:lastRenderedPageBreak/>
         <w:t>Nível 1</w:t>
       </w:r>
       <w:r>
@@ -18990,7 +19036,6 @@
           <w:sz w:val="24"/>
           <w:szCs w:val="24"/>
         </w:rPr>
-        <w:lastRenderedPageBreak/>
         <w:t>Tabela 0</w:t>
       </w:r>
       <w:r>
@@ -19274,6 +19319,7 @@
                 <w:sz w:val="20"/>
                 <w:szCs w:val="20"/>
               </w:rPr>
+              <w:lastRenderedPageBreak/>
               <w:t xml:space="preserve">1. Eu prefiro fazer coisas com outras pessoas que </w:t>
             </w:r>
             <w:r>
@@ -23094,7 +23140,6 @@
                 <w:sz w:val="20"/>
                 <w:szCs w:val="20"/>
               </w:rPr>
-              <w:lastRenderedPageBreak/>
               <w:t xml:space="preserve">25. Não fico </w:t>
             </w:r>
             <w:r>
@@ -23424,6 +23469,7 @@
                 <w:sz w:val="20"/>
                 <w:szCs w:val="20"/>
               </w:rPr>
+              <w:lastRenderedPageBreak/>
               <w:t>27. Tenho facilidade em “ler nas entrelinhas” quando falam comigo.</w:t>
             </w:r>
           </w:p>
@@ -27380,7 +27426,6 @@
         <w:ind w:left="0" w:firstLine="0"/>
       </w:pPr>
       <w:r>
-        <w:lastRenderedPageBreak/>
         <w:t xml:space="preserve">3.4 </w:t>
       </w:r>
       <w:r>
@@ -27429,7 +27474,16 @@
           <w:sz w:val="24"/>
           <w:szCs w:val="24"/>
         </w:rPr>
-        <w:t xml:space="preserve">O avanço da tecnologia, nos últimos anos, vem se destacando por conta do seu grande impacto mundial e grandes mudanças significativas dentro de várias áreas da sociedade. Dentre essas áreas que vêm sendo </w:t>
+        <w:t xml:space="preserve">O avanço da tecnologia, nos últimos anos, vem se destacando por conta do seu </w:t>
+      </w:r>
+      <w:r>
+        <w:rPr>
+          <w:color w:val="000000"/>
+          <w:sz w:val="24"/>
+          <w:szCs w:val="24"/>
+        </w:rPr>
+        <w:lastRenderedPageBreak/>
+        <w:t xml:space="preserve">grande impacto mundial e grandes mudanças significativas dentro de várias áreas da sociedade. Dentre essas áreas que vêm sendo </w:t>
       </w:r>
       <w:r>
         <w:rPr>
@@ -28044,16 +28098,24 @@
           <w:sz w:val="24"/>
           <w:szCs w:val="24"/>
         </w:rPr>
+        <w:t>iOS</w:t>
+      </w:r>
+      <w:r>
+        <w:rPr>
+          <w:color w:val="000000"/>
+          <w:sz w:val="24"/>
+          <w:szCs w:val="24"/>
+        </w:rPr>
+        <w:t xml:space="preserve">: Introduzido inicialmente como “iPhone IOS" pela Apple em 2007 com o lançamento do primeiro iPhone. Na época, a plataforma não tinha nem mesmo uma loja de aplicativos, e seu maior atrativo era o fato de a interface ser totalmente otimizada para toque. Em 2008, a </w:t>
+      </w:r>
+      <w:r>
+        <w:rPr>
+          <w:color w:val="000000"/>
+          <w:sz w:val="24"/>
+          <w:szCs w:val="24"/>
+        </w:rPr>
         <w:lastRenderedPageBreak/>
-        <w:t>iOS</w:t>
-      </w:r>
-      <w:r>
-        <w:rPr>
-          <w:color w:val="000000"/>
-          <w:sz w:val="24"/>
-          <w:szCs w:val="24"/>
-        </w:rPr>
-        <w:t>: Introduzido inicialmente como “iPhone IOS" pela Apple em 2007 com o lançamento do primeiro iPhone. Na época, a plataforma não tinha nem mesmo uma loja de aplicativos, e seu maior atrativo era o fato de a interface ser totalmente otimizada para toque. Em 2008, a Apple reviu alguns conceitos e introduziu a App Store, uma das lojas de aplicativos com maior sucesso até hoje (PETER KIOS, 2015).</w:t>
+        <w:t>Apple reviu alguns conceitos e introduziu a App Store, uma das lojas de aplicativos com maior sucesso até hoje (PETER KIOS, 2015).</w:t>
       </w:r>
     </w:p>
     <w:p>
@@ -29110,8 +29172,16 @@
           <w:sz w:val="24"/>
           <w:szCs w:val="24"/>
         </w:rPr>
+        <w:t xml:space="preserve">A fim de obter uma descrição do sistema para auxiliar na compreensão de como a </w:t>
+      </w:r>
+      <w:r>
+        <w:rPr>
+          <w:color w:val="000000"/>
+          <w:sz w:val="24"/>
+          <w:szCs w:val="24"/>
+        </w:rPr>
         <w:lastRenderedPageBreak/>
-        <w:t>A fim de obter uma descrição do sistema para auxiliar na compreensão de como a aplicação deve se comportar, foi desenvolvido um documento base de análise de requisitos, para que possamos, no fim desta pesquisa, analisarmos alguns pontos que possam ser acrescentados ou descartados. Por fim, foi desenvolvido um documento arquitetural do sistema, de forma que obtenha uma análise antecipada do aplicativo para garantir que a abordagem deste projeto seja apresentada de forma clara e objetiva.</w:t>
+        <w:t>aplicação deve se comportar, foi desenvolvido um documento base de análise de requisitos, para que possamos, no fim desta pesquisa, analisarmos alguns pontos que possam ser acrescentados ou descartados. Por fim, foi desenvolvido um documento arquitetural do sistema, de forma que obtenha uma análise antecipada do aplicativo para garantir que a abordagem deste projeto seja apresentada de forma clara e objetiva.</w:t>
       </w:r>
     </w:p>
     <w:p>
@@ -29864,6 +29934,7 @@
         <w:ind w:left="0" w:firstLine="0"/>
       </w:pPr>
       <w:r>
+        <w:lastRenderedPageBreak/>
         <w:t>Avaliar a efetividade do aplicativo desenvolvido:</w:t>
       </w:r>
     </w:p>
@@ -30718,6 +30789,7 @@
         <w:spacing w:before="1"/>
       </w:pPr>
       <w:r>
+        <w:lastRenderedPageBreak/>
         <w:t>RESULTADOS</w:t>
       </w:r>
     </w:p>
@@ -31270,7 +31342,6 @@
           <w:sz w:val="24"/>
           <w:szCs w:val="24"/>
         </w:rPr>
-        <w:lastRenderedPageBreak/>
         <w:t>Diagnóstico In</w:t>
       </w:r>
       <w:r>
@@ -31324,6 +31395,7 @@
           <w:sz w:val="24"/>
           <w:szCs w:val="24"/>
         </w:rPr>
+        <w:lastRenderedPageBreak/>
         <w:t xml:space="preserve">Um chat de mensagens onde o usuário vai interagir com uma com algumas perguntas baseado em sua escolha de diagnóstico. Caso o diagnóstico seja para crianças, usuário só poderá responder com SIM ou NÃO. Caso seja para adultos, as respostas deverão ser Concordo totalmente, concordo ligeiramente, discordo ligeiramente ou discordo totalmente. Por fim, o </w:t>
       </w:r>
       <w:r>
@@ -31452,7 +31524,7 @@
           <w:lang w:val="pt-BR"/>
         </w:rPr>
         <w:drawing>
-          <wp:anchor distT="0" distB="0" distL="0" distR="0" simplePos="0" relativeHeight="251654144" behindDoc="0" locked="0" layoutInCell="1" hidden="0" allowOverlap="1" wp14:anchorId="037C3FFC" wp14:editId="50AF5D9E">
+          <wp:anchor distT="0" distB="0" distL="0" distR="0" simplePos="0" relativeHeight="251651072" behindDoc="0" locked="0" layoutInCell="1" hidden="0" allowOverlap="1" wp14:anchorId="037C3FFC" wp14:editId="50AF5D9E">
             <wp:simplePos x="0" y="0"/>
             <wp:positionH relativeFrom="column">
               <wp:posOffset>0</wp:posOffset>
@@ -31473,7 +31545,7 @@
                     <pic:cNvPicPr preferRelativeResize="0"/>
                   </pic:nvPicPr>
                   <pic:blipFill>
-                    <a:blip r:embed="rId22"/>
+                    <a:blip r:embed="rId24"/>
                     <a:srcRect/>
                     <a:stretch>
                       <a:fillRect/>
@@ -31686,7 +31758,6 @@
           <w:sz w:val="24"/>
           <w:szCs w:val="24"/>
         </w:rPr>
-        <w:lastRenderedPageBreak/>
         <w:t>Objetivo</w:t>
       </w:r>
     </w:p>
@@ -31789,6 +31860,7 @@
           <w:sz w:val="24"/>
           <w:szCs w:val="24"/>
         </w:rPr>
+        <w:lastRenderedPageBreak/>
         <w:t>Conheça os sinais do TEA</w:t>
       </w:r>
     </w:p>
@@ -31924,7 +31996,7 @@
           <w:lang w:val="pt-BR"/>
         </w:rPr>
         <w:drawing>
-          <wp:anchor distT="0" distB="0" distL="114300" distR="114300" simplePos="0" relativeHeight="251656192" behindDoc="0" locked="0" layoutInCell="1" hidden="0" allowOverlap="1" wp14:anchorId="72A763A4" wp14:editId="1AA68457">
+          <wp:anchor distT="0" distB="0" distL="114300" distR="114300" simplePos="0" relativeHeight="251653120" behindDoc="0" locked="0" layoutInCell="1" hidden="0" allowOverlap="1" wp14:anchorId="72A763A4" wp14:editId="1AA68457">
             <wp:simplePos x="0" y="0"/>
             <wp:positionH relativeFrom="column">
               <wp:posOffset>-12700</wp:posOffset>
@@ -31945,7 +32017,7 @@
                     <pic:cNvPicPr preferRelativeResize="0"/>
                   </pic:nvPicPr>
                   <pic:blipFill>
-                    <a:blip r:embed="rId23"/>
+                    <a:blip r:embed="rId25"/>
                     <a:srcRect/>
                     <a:stretch>
                       <a:fillRect/>
@@ -31973,7 +32045,7 @@
           <w:lang w:val="pt-BR"/>
         </w:rPr>
         <w:drawing>
-          <wp:anchor distT="0" distB="0" distL="0" distR="0" simplePos="0" relativeHeight="251655168" behindDoc="0" locked="0" layoutInCell="1" hidden="0" allowOverlap="1" wp14:anchorId="012FB787" wp14:editId="1EA0792E">
+          <wp:anchor distT="0" distB="0" distL="0" distR="0" simplePos="0" relativeHeight="251652096" behindDoc="0" locked="0" layoutInCell="1" hidden="0" allowOverlap="1" wp14:anchorId="012FB787" wp14:editId="1EA0792E">
             <wp:simplePos x="0" y="0"/>
             <wp:positionH relativeFrom="column">
               <wp:posOffset>-9525</wp:posOffset>
@@ -31994,7 +32066,7 @@
                     <pic:cNvPicPr preferRelativeResize="0"/>
                   </pic:nvPicPr>
                   <pic:blipFill>
-                    <a:blip r:embed="rId24"/>
+                    <a:blip r:embed="rId26"/>
                     <a:srcRect/>
                     <a:stretch>
                       <a:fillRect/>
@@ -32252,7 +32324,6 @@
           <w:sz w:val="24"/>
           <w:szCs w:val="24"/>
         </w:rPr>
-        <w:lastRenderedPageBreak/>
         <w:t>Chat Interativo – Tela com as perguntas referente ao teste de diagnóstico inicial para crianças e adultos.</w:t>
       </w:r>
     </w:p>
@@ -32292,6 +32363,7 @@
           <w:sz w:val="24"/>
           <w:szCs w:val="24"/>
         </w:rPr>
+        <w:lastRenderedPageBreak/>
         <w:t>A imagem do lado direito</w:t>
       </w:r>
       <w:r>
@@ -32316,7 +32388,7 @@
         </w:rPr>
         <w:lastRenderedPageBreak/>
         <w:drawing>
-          <wp:anchor distT="0" distB="0" distL="0" distR="0" simplePos="0" relativeHeight="251653120" behindDoc="0" locked="0" layoutInCell="1" hidden="0" allowOverlap="1" wp14:anchorId="0D55A9F7" wp14:editId="2A6615F4">
+          <wp:anchor distT="0" distB="0" distL="0" distR="0" simplePos="0" relativeHeight="251650048" behindDoc="0" locked="0" layoutInCell="1" hidden="0" allowOverlap="1" wp14:anchorId="0D55A9F7" wp14:editId="2A6615F4">
             <wp:simplePos x="0" y="0"/>
             <wp:positionH relativeFrom="column">
               <wp:posOffset>836798</wp:posOffset>
@@ -32337,7 +32409,7 @@
                     <pic:cNvPicPr preferRelativeResize="0"/>
                   </pic:nvPicPr>
                   <pic:blipFill>
-                    <a:blip r:embed="rId25"/>
+                    <a:blip r:embed="rId27"/>
                     <a:srcRect/>
                     <a:stretch>
                       <a:fillRect/>
@@ -32686,7 +32758,7 @@
         <mc:AlternateContent>
           <mc:Choice Requires="wps">
             <w:drawing>
-              <wp:anchor distT="0" distB="0" distL="114300" distR="114300" simplePos="0" relativeHeight="251659264" behindDoc="0" locked="0" layoutInCell="1" allowOverlap="1" wp14:anchorId="2964E9BA" wp14:editId="1F67499E">
+              <wp:anchor distT="0" distB="0" distL="114300" distR="114300" simplePos="0" relativeHeight="251657216" behindDoc="0" locked="0" layoutInCell="1" allowOverlap="1" wp14:anchorId="2964E9BA" wp14:editId="1F67499E">
                 <wp:simplePos x="0" y="0"/>
                 <wp:positionH relativeFrom="column">
                   <wp:posOffset>931042</wp:posOffset>
@@ -32794,7 +32866,7 @@
           <w:lang w:val="pt-BR"/>
         </w:rPr>
         <w:drawing>
-          <wp:anchor distT="0" distB="0" distL="0" distR="0" simplePos="0" relativeHeight="251657216" behindDoc="0" locked="0" layoutInCell="1" hidden="0" allowOverlap="1" wp14:anchorId="588007B4" wp14:editId="42B469A8">
+          <wp:anchor distT="0" distB="0" distL="0" distR="0" simplePos="0" relativeHeight="251654144" behindDoc="0" locked="0" layoutInCell="1" hidden="0" allowOverlap="1" wp14:anchorId="588007B4" wp14:editId="42B469A8">
             <wp:simplePos x="0" y="0"/>
             <wp:positionH relativeFrom="column">
               <wp:posOffset>1016635</wp:posOffset>
@@ -32815,7 +32887,7 @@
                     <pic:cNvPicPr preferRelativeResize="0"/>
                   </pic:nvPicPr>
                   <pic:blipFill>
-                    <a:blip r:embed="rId26"/>
+                    <a:blip r:embed="rId28"/>
                     <a:srcRect/>
                     <a:stretch>
                       <a:fillRect/>
@@ -33483,7 +33555,7 @@
         </w:rPr>
         <w:lastRenderedPageBreak/>
         <w:drawing>
-          <wp:anchor distT="0" distB="0" distL="0" distR="0" simplePos="0" relativeHeight="251657216" behindDoc="1" locked="0" layoutInCell="1" hidden="0" allowOverlap="1" wp14:anchorId="24432032" wp14:editId="3E36D1F1">
+          <wp:anchor distT="0" distB="0" distL="0" distR="0" simplePos="0" relativeHeight="251655168" behindDoc="1" locked="0" layoutInCell="1" hidden="0" allowOverlap="1" wp14:anchorId="24432032" wp14:editId="3E36D1F1">
             <wp:simplePos x="0" y="0"/>
             <wp:positionH relativeFrom="column">
               <wp:posOffset>577215</wp:posOffset>
@@ -33512,7 +33584,7 @@
                     <pic:cNvPicPr preferRelativeResize="0"/>
                   </pic:nvPicPr>
                   <pic:blipFill>
-                    <a:blip r:embed="rId27"/>
+                    <a:blip r:embed="rId29"/>
                     <a:srcRect/>
                     <a:stretch>
                       <a:fillRect/>
@@ -33727,7 +33799,7 @@
           <w:lang w:val="pt-BR"/>
         </w:rPr>
         <w:drawing>
-          <wp:anchor distT="0" distB="0" distL="0" distR="0" simplePos="0" relativeHeight="251658240" behindDoc="0" locked="0" layoutInCell="1" hidden="0" allowOverlap="1" wp14:anchorId="6F9479DF" wp14:editId="2E1457D3">
+          <wp:anchor distT="0" distB="0" distL="0" distR="0" simplePos="0" relativeHeight="251656192" behindDoc="0" locked="0" layoutInCell="1" hidden="0" allowOverlap="1" wp14:anchorId="6F9479DF" wp14:editId="2E1457D3">
             <wp:simplePos x="0" y="0"/>
             <wp:positionH relativeFrom="column">
               <wp:posOffset>815340</wp:posOffset>
@@ -33748,7 +33820,7 @@
                     <pic:cNvPicPr preferRelativeResize="0"/>
                   </pic:nvPicPr>
                   <pic:blipFill>
-                    <a:blip r:embed="rId28"/>
+                    <a:blip r:embed="rId30"/>
                     <a:srcRect/>
                     <a:stretch>
                       <a:fillRect/>
@@ -33825,7 +33897,7 @@
         <mc:AlternateContent>
           <mc:Choice Requires="wps">
             <w:drawing>
-              <wp:anchor distT="0" distB="0" distL="114300" distR="114300" simplePos="0" relativeHeight="251659264" behindDoc="0" locked="0" layoutInCell="1" hidden="0" allowOverlap="1" wp14:anchorId="7B6DA779" wp14:editId="38BECA2A">
+              <wp:anchor distT="0" distB="0" distL="114300" distR="114300" simplePos="0" relativeHeight="251658240" behindDoc="0" locked="0" layoutInCell="1" hidden="0" allowOverlap="1" wp14:anchorId="7B6DA779" wp14:editId="38BECA2A">
                 <wp:simplePos x="0" y="0"/>
                 <wp:positionH relativeFrom="column">
                   <wp:posOffset>266700</wp:posOffset>
@@ -34239,7 +34311,7 @@
                     <pic:cNvPicPr preferRelativeResize="0"/>
                   </pic:nvPicPr>
                   <pic:blipFill>
-                    <a:blip r:embed="rId29"/>
+                    <a:blip r:embed="rId31"/>
                     <a:srcRect/>
                     <a:stretch>
                       <a:fillRect/>
@@ -34624,7 +34696,7 @@
         </w:rPr>
         <w:lastRenderedPageBreak/>
         <w:drawing>
-          <wp:anchor distT="0" distB="0" distL="0" distR="0" simplePos="0" relativeHeight="251660288" behindDoc="0" locked="0" layoutInCell="1" hidden="0" allowOverlap="1" wp14:anchorId="57870507" wp14:editId="71D8B5E1">
+          <wp:anchor distT="0" distB="0" distL="0" distR="0" simplePos="0" relativeHeight="251659264" behindDoc="0" locked="0" layoutInCell="1" hidden="0" allowOverlap="1" wp14:anchorId="57870507" wp14:editId="71D8B5E1">
             <wp:simplePos x="0" y="0"/>
             <wp:positionH relativeFrom="column">
               <wp:posOffset>758190</wp:posOffset>
@@ -34645,7 +34717,7 @@
                     <pic:cNvPicPr preferRelativeResize="0"/>
                   </pic:nvPicPr>
                   <pic:blipFill>
-                    <a:blip r:embed="rId30"/>
+                    <a:blip r:embed="rId32"/>
                     <a:srcRect/>
                     <a:stretch>
                       <a:fillRect/>
@@ -35051,7 +35123,7 @@
                     <pic:cNvPicPr preferRelativeResize="0"/>
                   </pic:nvPicPr>
                   <pic:blipFill>
-                    <a:blip r:embed="rId31"/>
+                    <a:blip r:embed="rId33"/>
                     <a:srcRect/>
                     <a:stretch>
                       <a:fillRect/>
@@ -35122,7 +35194,7 @@
                     <pic:cNvPicPr preferRelativeResize="0"/>
                   </pic:nvPicPr>
                   <pic:blipFill>
-                    <a:blip r:embed="rId32"/>
+                    <a:blip r:embed="rId34"/>
                     <a:srcRect/>
                     <a:stretch>
                       <a:fillRect/>
@@ -37215,7 +37287,7 @@
         </w:rPr>
         <w:t xml:space="preserve"> em: </w:t>
       </w:r>
-      <w:hyperlink r:id="rId33">
+      <w:hyperlink r:id="rId35">
         <w:r>
           <w:rPr>
             <w:sz w:val="24"/>
@@ -37503,7 +37575,7 @@
         </w:rPr>
         <w:t xml:space="preserve">. Disponível em </w:t>
       </w:r>
-      <w:hyperlink r:id="rId34">
+      <w:hyperlink r:id="rId36">
         <w:r>
           <w:rPr>
             <w:sz w:val="24"/>
@@ -37864,7 +37936,7 @@
         </w:rPr>
         <w:t xml:space="preserve">Disponível em </w:t>
       </w:r>
-      <w:hyperlink r:id="rId35">
+      <w:hyperlink r:id="rId37">
         <w:r>
           <w:rPr>
             <w:sz w:val="24"/>
@@ -37880,7 +37952,7 @@
         </w:rPr>
         <w:t xml:space="preserve"> </w:t>
       </w:r>
-      <w:hyperlink r:id="rId36">
+      <w:hyperlink r:id="rId38">
         <w:r>
           <w:rPr>
             <w:sz w:val="24"/>
@@ -38066,7 +38138,7 @@
         </w:rPr>
         <w:t xml:space="preserve">Disponível em: </w:t>
       </w:r>
-      <w:hyperlink r:id="rId37">
+      <w:hyperlink r:id="rId39">
         <w:r>
           <w:rPr>
             <w:sz w:val="24"/>
@@ -38075,7 +38147,7 @@
           <w:t>&lt;http://exame.abril.com.br/tecnologia/noticias/numero-de-</w:t>
         </w:r>
       </w:hyperlink>
-      <w:hyperlink r:id="rId38">
+      <w:hyperlink r:id="rId40">
         <w:r>
           <w:rPr>
             <w:i/>
@@ -38085,7 +38157,7 @@
           <w:t>smartphones</w:t>
         </w:r>
       </w:hyperlink>
-      <w:hyperlink r:id="rId39">
+      <w:hyperlink r:id="rId41">
         <w:r>
           <w:rPr>
             <w:sz w:val="24"/>
@@ -38101,7 +38173,7 @@
         </w:rPr>
         <w:t xml:space="preserve"> </w:t>
       </w:r>
-      <w:hyperlink r:id="rId40">
+      <w:hyperlink r:id="rId42">
         <w:r>
           <w:rPr>
             <w:sz w:val="24"/>
@@ -38432,7 +38504,7 @@
           <w:szCs w:val="24"/>
         </w:rPr>
       </w:pPr>
-      <w:hyperlink r:id="rId41">
+      <w:hyperlink r:id="rId43">
         <w:r>
           <w:rPr>
             <w:color w:val="000000"/>
@@ -38512,7 +38584,7 @@
         </w:rPr>
         <w:t xml:space="preserve">em: </w:t>
       </w:r>
-      <w:hyperlink r:id="rId42">
+      <w:hyperlink r:id="rId44">
         <w:r>
           <w:rPr>
             <w:sz w:val="24"/>
@@ -38528,7 +38600,7 @@
         </w:rPr>
         <w:t xml:space="preserve"> </w:t>
       </w:r>
-      <w:hyperlink r:id="rId43">
+      <w:hyperlink r:id="rId45">
         <w:r>
           <w:rPr>
             <w:sz w:val="24"/>
@@ -38676,7 +38748,7 @@
         </w:rPr>
         <w:t xml:space="preserve">m </w:t>
       </w:r>
-      <w:hyperlink r:id="rId44">
+      <w:hyperlink r:id="rId46">
         <w:r>
           <w:rPr>
             <w:sz w:val="24"/>
@@ -38785,7 +38857,7 @@
         </w:rPr>
         <w:t xml:space="preserve"> </w:t>
       </w:r>
-      <w:hyperlink r:id="rId45">
+      <w:hyperlink r:id="rId47">
         <w:r>
           <w:rPr>
             <w:color w:val="000000"/>
@@ -39952,7 +40024,6 @@
           <w:sz w:val="24"/>
           <w:szCs w:val="24"/>
         </w:rPr>
-        <w:lastRenderedPageBreak/>
         <w:t>O aplicativo foi fácil de usar? *</w:t>
       </w:r>
     </w:p>
@@ -39986,6 +40057,7 @@
           <w:sz w:val="24"/>
           <w:szCs w:val="24"/>
         </w:rPr>
+        <w:lastRenderedPageBreak/>
         <w:t>Sim</w:t>
       </w:r>
     </w:p>
@@ -42318,6 +42390,7 @@
           <w:tag w:val="goog_rdk_0"/>
           <w:id w:val="794412121"/>
         </w:sdtPr>
+        <w:sdtEndPr/>
         <w:sdtContent>
           <w:r>
             <w:rPr>
@@ -42369,6 +42442,7 @@
           <w:tag w:val="goog_rdk_1"/>
           <w:id w:val="-555241062"/>
         </w:sdtPr>
+        <w:sdtEndPr/>
         <w:sdtContent>
           <w:r>
             <w:rPr>
@@ -42879,7 +42953,7 @@
           <w:sz w:val="24"/>
           <w:szCs w:val="24"/>
         </w:rPr>
-        <w:t xml:space="preserve">comportamento atípico. Tais comportamentos esses que dificultavam a relação social com outros indivíduos. Em seus estudos, realizados no ano de 1943, Kanner apontaria também para as respostas incomuns dadas pelas crianças ao ambiente, dessa forma, cunhando o nome “distúrbio artístico do </w:t>
+        <w:t xml:space="preserve">comportamento atípico. Tais comportamentos esses que dificultavam a relação social com outros indivíduos. Em seus estudos, realizados no ano de 1943, Kanner apontaria também para as respostas incomuns dadas pelas crianças ao ambiente, dessa forma, cunhando o nome “distúrbio artístico do contato </w:t>
       </w:r>
       <w:r>
         <w:rPr>
@@ -42888,7 +42962,7 @@
           <w:szCs w:val="24"/>
         </w:rPr>
         <w:lastRenderedPageBreak/>
-        <w:t>contato afetivo” como sendo a origem das dificuldades apresentadas.</w:t>
+        <w:t>afetivo” como sendo a origem das dificuldades apresentadas.</w:t>
       </w:r>
     </w:p>
     <w:p>
@@ -43470,7 +43544,7 @@
                     <pic:cNvPicPr preferRelativeResize="0"/>
                   </pic:nvPicPr>
                   <pic:blipFill>
-                    <a:blip r:embed="rId46"/>
+                    <a:blip r:embed="rId48"/>
                     <a:srcRect/>
                     <a:stretch>
                       <a:fillRect/>
@@ -43653,7 +43727,7 @@
                     <pic:cNvPicPr preferRelativeResize="0"/>
                   </pic:nvPicPr>
                   <pic:blipFill>
-                    <a:blip r:embed="rId47"/>
+                    <a:blip r:embed="rId49"/>
                     <a:srcRect/>
                     <a:stretch>
                       <a:fillRect/>
@@ -43769,6 +43843,7 @@
           <w:noProof/>
           <w:lang w:val="pt-BR"/>
         </w:rPr>
+        <w:lastRenderedPageBreak/>
         <w:drawing>
           <wp:anchor distT="0" distB="0" distL="114300" distR="114300" simplePos="0" relativeHeight="251664384" behindDoc="0" locked="0" layoutInCell="1" hidden="0" allowOverlap="1" wp14:anchorId="65A0CB1C" wp14:editId="649CEE9A">
             <wp:simplePos x="0" y="0"/>
@@ -43791,7 +43866,7 @@
                     <pic:cNvPicPr preferRelativeResize="0"/>
                   </pic:nvPicPr>
                   <pic:blipFill>
-                    <a:blip r:embed="rId48"/>
+                    <a:blip r:embed="rId50"/>
                     <a:srcRect/>
                     <a:stretch>
                       <a:fillRect/>
@@ -44017,7 +44092,7 @@
                     <pic:cNvPicPr preferRelativeResize="0"/>
                   </pic:nvPicPr>
                   <pic:blipFill>
-                    <a:blip r:embed="rId49"/>
+                    <a:blip r:embed="rId51"/>
                     <a:srcRect/>
                     <a:stretch>
                       <a:fillRect/>
@@ -44186,7 +44261,7 @@
                     <pic:cNvPicPr preferRelativeResize="0"/>
                   </pic:nvPicPr>
                   <pic:blipFill>
-                    <a:blip r:embed="rId50"/>
+                    <a:blip r:embed="rId52"/>
                     <a:srcRect/>
                     <a:stretch>
                       <a:fillRect/>
@@ -44308,6 +44383,7 @@
           <w:szCs w:val="24"/>
           <w:lang w:val="pt-BR"/>
         </w:rPr>
+        <w:lastRenderedPageBreak/>
         <w:drawing>
           <wp:inline distT="0" distB="0" distL="0" distR="0" wp14:anchorId="3C623F58" wp14:editId="2024D4E8">
             <wp:extent cx="1844553" cy="522043"/>
@@ -44322,7 +44398,7 @@
                     <pic:cNvPicPr preferRelativeResize="0"/>
                   </pic:nvPicPr>
                   <pic:blipFill>
-                    <a:blip r:embed="rId51"/>
+                    <a:blip r:embed="rId53"/>
                     <a:srcRect/>
                     <a:stretch>
                       <a:fillRect/>
@@ -44385,7 +44461,6 @@
           <w:sz w:val="24"/>
           <w:szCs w:val="24"/>
         </w:rPr>
-        <w:lastRenderedPageBreak/>
         <w:br w:type="page"/>
       </w:r>
     </w:p>
@@ -44495,7 +44570,7 @@
                     <pic:cNvPicPr preferRelativeResize="0"/>
                   </pic:nvPicPr>
                   <pic:blipFill>
-                    <a:blip r:embed="rId23"/>
+                    <a:blip r:embed="rId25"/>
                     <a:srcRect/>
                     <a:stretch>
                       <a:fillRect/>
@@ -44603,7 +44678,7 @@
                     <pic:cNvPicPr preferRelativeResize="0"/>
                   </pic:nvPicPr>
                   <pic:blipFill>
-                    <a:blip r:embed="rId52">
+                    <a:blip r:embed="rId54">
                       <a:extLst>
                         <a:ext uri="{28A0092B-C50C-407E-A947-70E740481C1C}">
                           <a14:useLocalDpi xmlns:a14="http://schemas.microsoft.com/office/drawing/2010/main" val="0"/>
@@ -44884,7 +44959,7 @@
                     <pic:cNvPicPr preferRelativeResize="0"/>
                   </pic:nvPicPr>
                   <pic:blipFill>
-                    <a:blip r:embed="rId53">
+                    <a:blip r:embed="rId55">
                       <a:extLst>
                         <a:ext uri="{28A0092B-C50C-407E-A947-70E740481C1C}">
                           <a14:useLocalDpi xmlns:a14="http://schemas.microsoft.com/office/drawing/2010/main" val="0"/>
@@ -45169,6 +45244,7 @@
           <w:noProof/>
           <w:lang w:val="pt-BR"/>
         </w:rPr>
+        <w:lastRenderedPageBreak/>
         <w:drawing>
           <wp:anchor distT="0" distB="0" distL="114300" distR="114300" simplePos="0" relativeHeight="251666432" behindDoc="0" locked="0" layoutInCell="1" hidden="0" allowOverlap="1" wp14:anchorId="55FF6A6C" wp14:editId="42A284C8">
             <wp:simplePos x="0" y="0"/>
@@ -45191,7 +45267,7 @@
                     <pic:cNvPicPr preferRelativeResize="0"/>
                   </pic:nvPicPr>
                   <pic:blipFill>
-                    <a:blip r:embed="rId54"/>
+                    <a:blip r:embed="rId56"/>
                     <a:srcRect/>
                     <a:stretch>
                       <a:fillRect/>
@@ -45359,7 +45435,7 @@
                     <pic:cNvPicPr preferRelativeResize="0"/>
                   </pic:nvPicPr>
                   <pic:blipFill>
-                    <a:blip r:embed="rId55"/>
+                    <a:blip r:embed="rId57"/>
                     <a:srcRect/>
                     <a:stretch>
                       <a:fillRect/>
@@ -45403,7 +45479,7 @@
                     <pic:cNvPicPr preferRelativeResize="0"/>
                   </pic:nvPicPr>
                   <pic:blipFill>
-                    <a:blip r:embed="rId56"/>
+                    <a:blip r:embed="rId58"/>
                     <a:srcRect/>
                     <a:stretch>
                       <a:fillRect/>
@@ -45496,6 +45572,10 @@
         </w:rPr>
       </w:pPr>
       <w:r>
+        <w:rPr>
+          <w:noProof/>
+          <w:lang w:val="pt-BR"/>
+        </w:rPr>
         <w:drawing>
           <wp:inline distT="0" distB="0" distL="0" distR="0">
             <wp:extent cx="1947545" cy="3724275"/>
@@ -45510,7 +45590,7 @@
                     <pic:cNvPicPr preferRelativeResize="0"/>
                   </pic:nvPicPr>
                   <pic:blipFill>
-                    <a:blip r:embed="rId57">
+                    <a:blip r:embed="rId59">
                       <a:extLst>
                         <a:ext uri="{28A0092B-C50C-407E-A947-70E740481C1C}">
                           <a14:useLocalDpi xmlns:a14="http://schemas.microsoft.com/office/drawing/2010/main" val="0"/>
@@ -45547,8 +45627,6 @@
           <w:szCs w:val="24"/>
         </w:rPr>
       </w:pPr>
-      <w:bookmarkStart w:id="1" w:name="_GoBack"/>
-      <w:bookmarkEnd w:id="1"/>
     </w:p>
     <w:p>
       <w:pPr>
@@ -45612,6 +45690,10 @@
         </w:rPr>
       </w:pPr>
       <w:r>
+        <w:rPr>
+          <w:noProof/>
+          <w:lang w:val="pt-BR"/>
+        </w:rPr>
         <w:drawing>
           <wp:anchor distT="0" distB="0" distL="114300" distR="114300" simplePos="0" relativeHeight="251660288" behindDoc="1" locked="0" layoutInCell="1" allowOverlap="1" wp14:anchorId="7356CBF5" wp14:editId="63DB6FE9">
             <wp:simplePos x="0" y="0"/>
@@ -45634,7 +45716,7 @@
                     <pic:cNvPicPr preferRelativeResize="0"/>
                   </pic:nvPicPr>
                   <pic:blipFill>
-                    <a:blip r:embed="rId58">
+                    <a:blip r:embed="rId60">
                       <a:extLst>
                         <a:ext uri="{28A0092B-C50C-407E-A947-70E740481C1C}">
                           <a14:useLocalDpi xmlns:a14="http://schemas.microsoft.com/office/drawing/2010/main" val="0"/>
@@ -45862,7 +45944,7 @@
       <w:rPr>
         <w:noProof/>
       </w:rPr>
-      <w:t>50</w:t>
+      <w:t>18</w:t>
     </w:r>
     <w:r>
       <w:fldChar w:fldCharType="end"/>
@@ -49453,7 +49535,7 @@
 </file>
 
 <file path=customXml/itemProps2.xml><?xml version="1.0" encoding="utf-8"?>
-<ds:datastoreItem xmlns:ds="http://schemas.openxmlformats.org/officeDocument/2006/customXml" ds:itemID="{AD14D791-B03A-4AFF-B12E-CEACD212A365}">
+<ds:datastoreItem xmlns:ds="http://schemas.openxmlformats.org/officeDocument/2006/customXml" ds:itemID="{6A9C6D83-EF72-4597-92AB-833F86970D36}">
   <ds:schemaRefs>
     <ds:schemaRef ds:uri="http://schemas.openxmlformats.org/officeDocument/2006/bibliography"/>
   </ds:schemaRefs>

</xml_diff>